<commit_message>
version 1 mostly implemented
</commit_message>
<xml_diff>
--- a/implementation/Version-1/Version 1 major changes.docx
+++ b/implementation/Version-1/Version 1 major changes.docx
@@ -245,6 +245,26 @@
         </w:rPr>
         <w:t xml:space="preserve">the model can train as it makes trades. </w:t>
       </w:r>
+    </w:p>
+    <w:p>
+      <w:pPr>
+        <w:rPr>
+          <w:rFonts w:ascii="Helvetica Light" w:hAnsi="Helvetica Light"/>
+        </w:rPr>
+      </w:pPr>
+      <w:r>
+        <w:rPr>
+          <w:rFonts w:ascii="Helvetica Light" w:hAnsi="Helvetica Light"/>
+        </w:rPr>
+        <w:t>Accordingly, training and implementation functions and classes have been consolidated.</w:t>
+      </w:r>
+    </w:p>
+    <w:p>
+      <w:pPr>
+        <w:rPr>
+          <w:rFonts w:ascii="Helvetica Light" w:hAnsi="Helvetica Light"/>
+        </w:rPr>
+      </w:pPr>
     </w:p>
     <w:sectPr>
       <w:pgSz w:w="12240" w:h="15840"/>

</xml_diff>